<commit_message>
Simple App and New Visualization
</commit_message>
<xml_diff>
--- a/CleaningTheData_ReasonsAndSolutions.docx
+++ b/CleaningTheData_ReasonsAndSolutions.docx
@@ -312,6 +312,77 @@
         <w:t>Annotate the visualization with black dots that represent a movie and how each of the movie review sites rate it depending on its x axis position. Allow the audience to choose the movie to compare to introduce an interactive data visualisation using Shiny instead of choosing a movie by default avoiding bias.</w:t>
       </w:r>
     </w:p>
+    <w:p>
+      <w:pPr>
+        <w:pStyle w:val="Heading1"/>
+      </w:pPr>
+      <w:r>
+        <w:t>Accessibility</w:t>
+      </w:r>
+    </w:p>
+    <w:p>
+      <w:pPr>
+        <w:pStyle w:val="ListParagraph"/>
+        <w:numPr>
+          <w:ilvl w:val="0"/>
+          <w:numId w:val="1"/>
+        </w:numPr>
+      </w:pPr>
+      <w:r>
+        <w:t>The visualisation used red and green colours. This becomes an issue for colour blind audiences.</w:t>
+      </w:r>
+    </w:p>
+    <w:p>
+      <w:pPr>
+        <w:pStyle w:val="Subtitle"/>
+        <w:numPr>
+          <w:ilvl w:val="0"/>
+          <w:numId w:val="0"/>
+        </w:numPr>
+      </w:pPr>
+      <w:r>
+        <w:t>Why is it an issue?</w:t>
+      </w:r>
+    </w:p>
+    <w:p>
+      <w:r>
+        <w:t>The visualisation becomes unreadable for the colour blind, and they will not be able to understand the message the visualisation is trying to convey.</w:t>
+      </w:r>
+    </w:p>
+    <w:p>
+      <w:pPr>
+        <w:pStyle w:val="Subtitle"/>
+      </w:pPr>
+      <w:r>
+        <w:t>Solution</w:t>
+      </w:r>
+    </w:p>
+    <w:p>
+      <w:r>
+        <w:t xml:space="preserve">Use a </w:t>
+      </w:r>
+      <w:r>
+        <w:t>colour-blind</w:t>
+      </w:r>
+      <w:r>
+        <w:t xml:space="preserve"> friendly palette that has no reds or greens.</w:t>
+      </w:r>
+      <w:r>
+        <w:t xml:space="preserve"> The colour-blind palette used was collected here:</w:t>
+      </w:r>
+    </w:p>
+    <w:p>
+      <w:hyperlink r:id="rId7" w:history="1">
+        <w:r>
+          <w:rPr>
+            <w:rStyle w:val="Hyperlink"/>
+          </w:rPr>
+          <w:t>https://cambiocteach.com/accessibility/colourchoice/</w:t>
+        </w:r>
+      </w:hyperlink>
+    </w:p>
+    <w:p/>
+    <w:p/>
     <w:p/>
     <w:p/>
     <w:sectPr>

</xml_diff>